<commit_message>
subimos la parte de autenticacion
</commit_message>
<xml_diff>
--- a/Documentacion/2_CONFIGURACION_IIS.docx
+++ b/Documentacion/2_CONFIGURACION_IIS.docx
@@ -2795,17 +2795,7 @@
           <w:szCs w:val="24"/>
           <w:lang w:val="es-AR"/>
         </w:rPr>
-        <w:t>C:\inetpub\wwwroot\</w:t>
-      </w:r>
-      <w:r>
-        <w:rPr>
-          <w:rFonts w:ascii="Arial" w:eastAsia="Times New Roman" w:hAnsi="Arial" w:cs="Arial"/>
-          <w:color w:val="595959" w:themeColor="text1" w:themeTint="A6"/>
-          <w:sz w:val="24"/>
-          <w:szCs w:val="24"/>
-          <w:lang w:val="es-AR"/>
-        </w:rPr>
-        <w:t xml:space="preserve"> y la asociamos en esta opción.</w:t>
+        <w:t>C:\inetpub\wwwroot\ y la asociamos en esta opción.</w:t>
       </w:r>
     </w:p>
     <w:p>
@@ -4457,27 +4447,7 @@
           <w:szCs w:val="24"/>
           <w:lang w:val="es-AR"/>
         </w:rPr>
-        <w:t xml:space="preserve">-Configuracion del Sitio </w:t>
-      </w:r>
-      <w:r>
-        <w:rPr>
-          <w:rFonts w:ascii="Arial" w:eastAsia="Times New Roman" w:hAnsi="Arial" w:cs="Arial"/>
-          <w:color w:val="7F7F7F" w:themeColor="text1" w:themeTint="80"/>
-          <w:sz w:val="24"/>
-          <w:szCs w:val="24"/>
-          <w:lang w:val="es-AR"/>
-        </w:rPr>
-        <w:t>Web en Angular</w:t>
-      </w:r>
-      <w:r>
-        <w:rPr>
-          <w:rFonts w:ascii="Arial" w:eastAsia="Times New Roman" w:hAnsi="Arial" w:cs="Arial"/>
-          <w:color w:val="7F7F7F" w:themeColor="text1" w:themeTint="80"/>
-          <w:sz w:val="24"/>
-          <w:szCs w:val="24"/>
-          <w:lang w:val="es-AR"/>
-        </w:rPr>
-        <w:t>:</w:t>
+        <w:t>-Configuracion del Sitio Web en Angular:</w:t>
       </w:r>
     </w:p>
     <w:p>
@@ -4624,6 +4594,7 @@
       <w:pPr>
         <w:shd w:val="clear" w:color="auto" w:fill="FFFFFF"/>
         <w:spacing w:before="100" w:beforeAutospacing="1" w:after="100" w:afterAutospacing="1" w:line="240" w:lineRule="auto"/>
+        <w:ind w:firstLine="720"/>
         <w:rPr>
           <w:rFonts w:ascii="Arial" w:eastAsia="Times New Roman" w:hAnsi="Arial" w:cs="Arial"/>
           <w:color w:val="7F7F7F" w:themeColor="text1" w:themeTint="80"/>
@@ -4659,6 +4630,7 @@
       <w:pPr>
         <w:shd w:val="clear" w:color="auto" w:fill="FFFFFF"/>
         <w:spacing w:before="100" w:beforeAutospacing="1" w:after="100" w:afterAutospacing="1" w:line="240" w:lineRule="auto"/>
+        <w:ind w:firstLine="720"/>
         <w:rPr>
           <w:rFonts w:ascii="Arial" w:eastAsia="Times New Roman" w:hAnsi="Arial" w:cs="Arial"/>
           <w:color w:val="7F7F7F" w:themeColor="text1" w:themeTint="80"/>
@@ -4702,6 +4674,7 @@
       <w:pPr>
         <w:shd w:val="clear" w:color="auto" w:fill="FFFFFF"/>
         <w:spacing w:before="100" w:beforeAutospacing="1" w:after="100" w:afterAutospacing="1" w:line="240" w:lineRule="auto"/>
+        <w:ind w:firstLine="720"/>
         <w:rPr>
           <w:rFonts w:ascii="Arial" w:eastAsia="Times New Roman" w:hAnsi="Arial" w:cs="Arial"/>
           <w:color w:val="7F7F7F" w:themeColor="text1" w:themeTint="80"/>
@@ -4725,6 +4698,7 @@
       <w:pPr>
         <w:shd w:val="clear" w:color="auto" w:fill="FFFFFF"/>
         <w:spacing w:before="100" w:beforeAutospacing="1" w:after="100" w:afterAutospacing="1" w:line="240" w:lineRule="auto"/>
+        <w:ind w:left="720"/>
         <w:rPr>
           <w:rFonts w:ascii="Arial" w:eastAsia="Times New Roman" w:hAnsi="Arial" w:cs="Arial"/>
           <w:color w:val="7F7F7F" w:themeColor="text1" w:themeTint="80"/>
@@ -4781,6 +4755,7 @@
       <w:pPr>
         <w:shd w:val="clear" w:color="auto" w:fill="FFFFFF"/>
         <w:spacing w:before="100" w:beforeAutospacing="1" w:after="100" w:afterAutospacing="1" w:line="240" w:lineRule="auto"/>
+        <w:ind w:left="720"/>
         <w:rPr>
           <w:rFonts w:ascii="Arial" w:eastAsia="Times New Roman" w:hAnsi="Arial" w:cs="Arial"/>
           <w:color w:val="7F7F7F" w:themeColor="text1" w:themeTint="80"/>
@@ -4799,32 +4774,1975 @@
         </w:rPr>
         <w:t>5-Una vez completados todos los datos de nuestro sitio web damos clic aceptar y se creara el sitio web en angular.</w:t>
       </w:r>
+    </w:p>
+    <w:p>
+      <w:pPr>
+        <w:shd w:val="clear" w:color="auto" w:fill="FFFFFF"/>
+        <w:spacing w:before="100" w:beforeAutospacing="1" w:after="100" w:afterAutospacing="1" w:line="240" w:lineRule="auto"/>
+        <w:rPr>
+          <w:rFonts w:ascii="Arial" w:eastAsia="Times New Roman" w:hAnsi="Arial" w:cs="Arial"/>
+          <w:color w:val="7F7F7F" w:themeColor="text1" w:themeTint="80"/>
+          <w:sz w:val="24"/>
+          <w:szCs w:val="24"/>
+          <w:lang w:val="es-AR"/>
+        </w:rPr>
+      </w:pPr>
+    </w:p>
+    <w:p>
+      <w:pPr>
+        <w:rPr>
+          <w:rFonts w:ascii="Arial" w:hAnsi="Arial" w:cs="Arial"/>
+          <w:color w:val="7F7F7F" w:themeColor="text1" w:themeTint="80"/>
+          <w:sz w:val="24"/>
+          <w:szCs w:val="24"/>
+          <w:lang w:val="es-AR"/>
+        </w:rPr>
+      </w:pPr>
+      <w:r>
+        <w:rPr>
+          <w:rFonts w:ascii="Arial" w:hAnsi="Arial" w:cs="Arial"/>
+          <w:color w:val="7F7F7F" w:themeColor="text1" w:themeTint="80"/>
+          <w:sz w:val="24"/>
+          <w:szCs w:val="24"/>
+          <w:lang w:val="es-AR"/>
+        </w:rPr>
+        <w:t xml:space="preserve">6- </w:t>
+      </w:r>
+      <w:proofErr w:type="spellStart"/>
+      <w:r>
+        <w:rPr>
+          <w:rFonts w:ascii="Arial" w:hAnsi="Arial" w:cs="Arial"/>
+          <w:color w:val="7F7F7F" w:themeColor="text1" w:themeTint="80"/>
+          <w:sz w:val="24"/>
+          <w:szCs w:val="24"/>
+          <w:lang w:val="es-AR"/>
+        </w:rPr>
+        <w:t>Parametros</w:t>
+      </w:r>
+      <w:proofErr w:type="spellEnd"/>
+      <w:r>
+        <w:rPr>
+          <w:rFonts w:ascii="Arial" w:hAnsi="Arial" w:cs="Arial"/>
+          <w:color w:val="7F7F7F" w:themeColor="text1" w:themeTint="80"/>
+          <w:sz w:val="24"/>
+          <w:szCs w:val="24"/>
+          <w:lang w:val="es-AR"/>
+        </w:rPr>
+        <w:t xml:space="preserve"> de configuración de ambos proyectos:</w:t>
+      </w:r>
+    </w:p>
+    <w:p>
+      <w:pPr>
+        <w:rPr>
+          <w:rFonts w:ascii="Arial" w:hAnsi="Arial" w:cs="Arial"/>
+          <w:color w:val="7F7F7F" w:themeColor="text1" w:themeTint="80"/>
+          <w:sz w:val="24"/>
+          <w:szCs w:val="24"/>
+          <w:lang w:val="es-AR"/>
+        </w:rPr>
+      </w:pPr>
+      <w:r>
+        <w:rPr>
+          <w:rFonts w:ascii="Arial" w:hAnsi="Arial" w:cs="Arial"/>
+          <w:color w:val="7F7F7F" w:themeColor="text1" w:themeTint="80"/>
+          <w:sz w:val="24"/>
+          <w:szCs w:val="24"/>
+          <w:lang w:val="es-AR"/>
+        </w:rPr>
+        <w:t xml:space="preserve">A </w:t>
+      </w:r>
+      <w:proofErr w:type="gramStart"/>
+      <w:r>
+        <w:rPr>
+          <w:rFonts w:ascii="Arial" w:hAnsi="Arial" w:cs="Arial"/>
+          <w:color w:val="7F7F7F" w:themeColor="text1" w:themeTint="80"/>
+          <w:sz w:val="24"/>
+          <w:szCs w:val="24"/>
+          <w:lang w:val="es-AR"/>
+        </w:rPr>
+        <w:t>continuación</w:t>
+      </w:r>
+      <w:proofErr w:type="gramEnd"/>
+      <w:r>
+        <w:rPr>
+          <w:rFonts w:ascii="Arial" w:hAnsi="Arial" w:cs="Arial"/>
+          <w:color w:val="7F7F7F" w:themeColor="text1" w:themeTint="80"/>
+          <w:sz w:val="24"/>
+          <w:szCs w:val="24"/>
+          <w:lang w:val="es-AR"/>
+        </w:rPr>
+        <w:t xml:space="preserve"> se detallan </w:t>
+      </w:r>
+      <w:proofErr w:type="spellStart"/>
+      <w:r>
+        <w:rPr>
+          <w:rFonts w:ascii="Arial" w:hAnsi="Arial" w:cs="Arial"/>
+          <w:color w:val="7F7F7F" w:themeColor="text1" w:themeTint="80"/>
+          <w:sz w:val="24"/>
+          <w:szCs w:val="24"/>
+          <w:lang w:val="es-AR"/>
+        </w:rPr>
+        <w:t>lo</w:t>
+      </w:r>
+      <w:proofErr w:type="spellEnd"/>
+      <w:r>
+        <w:rPr>
+          <w:rFonts w:ascii="Arial" w:hAnsi="Arial" w:cs="Arial"/>
+          <w:color w:val="7F7F7F" w:themeColor="text1" w:themeTint="80"/>
+          <w:sz w:val="24"/>
+          <w:szCs w:val="24"/>
+          <w:lang w:val="es-AR"/>
+        </w:rPr>
+        <w:t xml:space="preserve"> parámetros utilizados en los archivos de configuración para ambos proyectos:</w:t>
+      </w:r>
+    </w:p>
+    <w:p>
+      <w:pPr>
+        <w:rPr>
+          <w:rFonts w:ascii="Arial" w:hAnsi="Arial" w:cs="Arial"/>
+          <w:color w:val="7F7F7F" w:themeColor="text1" w:themeTint="80"/>
+          <w:sz w:val="24"/>
+          <w:szCs w:val="24"/>
+          <w:lang w:val="es-AR"/>
+        </w:rPr>
+      </w:pPr>
+    </w:p>
+    <w:p>
+      <w:pPr>
+        <w:rPr>
+          <w:rFonts w:ascii="Arial" w:hAnsi="Arial" w:cs="Arial"/>
+          <w:color w:val="7F7F7F" w:themeColor="text1" w:themeTint="80"/>
+          <w:sz w:val="24"/>
+          <w:szCs w:val="24"/>
+          <w:lang w:val="es-AR"/>
+        </w:rPr>
+      </w:pPr>
+      <w:r>
+        <w:rPr>
+          <w:rFonts w:ascii="Arial" w:hAnsi="Arial" w:cs="Arial"/>
+          <w:color w:val="7F7F7F" w:themeColor="text1" w:themeTint="80"/>
+          <w:sz w:val="24"/>
+          <w:szCs w:val="24"/>
+          <w:lang w:val="es-AR"/>
+        </w:rPr>
+        <w:t xml:space="preserve">Sitio Web en angular: </w:t>
+      </w:r>
+    </w:p>
+    <w:p>
+      <w:pPr>
+        <w:rPr>
+          <w:rFonts w:ascii="Arial" w:hAnsi="Arial" w:cs="Arial"/>
+          <w:color w:val="7F7F7F" w:themeColor="text1" w:themeTint="80"/>
+          <w:sz w:val="24"/>
+          <w:szCs w:val="24"/>
+          <w:lang w:val="es-AR"/>
+        </w:rPr>
+      </w:pPr>
+      <w:r>
+        <w:rPr>
+          <w:rFonts w:ascii="Arial" w:hAnsi="Arial" w:cs="Arial"/>
+          <w:color w:val="7F7F7F" w:themeColor="text1" w:themeTint="80"/>
+          <w:sz w:val="24"/>
+          <w:szCs w:val="24"/>
+          <w:lang w:val="es-AR"/>
+        </w:rPr>
+        <w:t>App-</w:t>
+      </w:r>
+      <w:proofErr w:type="spellStart"/>
+      <w:proofErr w:type="gramStart"/>
+      <w:r>
+        <w:rPr>
+          <w:rFonts w:ascii="Arial" w:hAnsi="Arial" w:cs="Arial"/>
+          <w:color w:val="7F7F7F" w:themeColor="text1" w:themeTint="80"/>
+          <w:sz w:val="24"/>
+          <w:szCs w:val="24"/>
+          <w:lang w:val="es-AR"/>
+        </w:rPr>
+        <w:t>config.json</w:t>
+      </w:r>
+      <w:proofErr w:type="spellEnd"/>
+      <w:proofErr w:type="gramEnd"/>
+    </w:p>
+    <w:p>
+      <w:pPr>
+        <w:rPr>
+          <w:rFonts w:ascii="Arial" w:hAnsi="Arial" w:cs="Arial"/>
+          <w:color w:val="7F7F7F" w:themeColor="text1" w:themeTint="80"/>
+          <w:sz w:val="24"/>
+          <w:szCs w:val="24"/>
+          <w:lang w:val="es-AR"/>
+        </w:rPr>
+      </w:pPr>
+      <w:r>
+        <w:rPr>
+          <w:rFonts w:ascii="Arial" w:hAnsi="Arial" w:cs="Arial"/>
+          <w:color w:val="7F7F7F" w:themeColor="text1" w:themeTint="80"/>
+          <w:sz w:val="24"/>
+          <w:szCs w:val="24"/>
+          <w:lang w:val="es-AR"/>
+        </w:rPr>
+        <w:t>“</w:t>
+      </w:r>
+      <w:proofErr w:type="spellStart"/>
+      <w:r>
+        <w:rPr>
+          <w:rFonts w:ascii="Arial" w:hAnsi="Arial" w:cs="Arial"/>
+          <w:color w:val="7F7F7F" w:themeColor="text1" w:themeTint="80"/>
+          <w:sz w:val="24"/>
+          <w:szCs w:val="24"/>
+          <w:lang w:val="es-AR"/>
+        </w:rPr>
+        <w:t>environment</w:t>
+      </w:r>
+      <w:proofErr w:type="spellEnd"/>
+      <w:r>
+        <w:rPr>
+          <w:rFonts w:ascii="Arial" w:hAnsi="Arial" w:cs="Arial"/>
+          <w:color w:val="7F7F7F" w:themeColor="text1" w:themeTint="80"/>
+          <w:sz w:val="24"/>
+          <w:szCs w:val="24"/>
+          <w:lang w:val="es-AR"/>
+        </w:rPr>
+        <w:t xml:space="preserve">”: aquí se coloca la dirección </w:t>
+      </w:r>
+      <w:proofErr w:type="gramStart"/>
+      <w:r>
+        <w:rPr>
+          <w:rFonts w:ascii="Arial" w:hAnsi="Arial" w:cs="Arial"/>
+          <w:color w:val="7F7F7F" w:themeColor="text1" w:themeTint="80"/>
+          <w:sz w:val="24"/>
+          <w:szCs w:val="24"/>
+          <w:lang w:val="es-AR"/>
+        </w:rPr>
+        <w:t>de la api</w:t>
+      </w:r>
+      <w:proofErr w:type="gramEnd"/>
+      <w:r>
+        <w:rPr>
+          <w:rFonts w:ascii="Arial" w:hAnsi="Arial" w:cs="Arial"/>
+          <w:color w:val="7F7F7F" w:themeColor="text1" w:themeTint="80"/>
+          <w:sz w:val="24"/>
+          <w:szCs w:val="24"/>
+          <w:lang w:val="es-AR"/>
+        </w:rPr>
+        <w:t xml:space="preserve"> de net </w:t>
+      </w:r>
+      <w:proofErr w:type="spellStart"/>
+      <w:r>
+        <w:rPr>
+          <w:rFonts w:ascii="Arial" w:hAnsi="Arial" w:cs="Arial"/>
+          <w:color w:val="7F7F7F" w:themeColor="text1" w:themeTint="80"/>
+          <w:sz w:val="24"/>
+          <w:szCs w:val="24"/>
+          <w:lang w:val="es-AR"/>
+        </w:rPr>
+        <w:t>core</w:t>
+      </w:r>
+      <w:proofErr w:type="spellEnd"/>
+      <w:r>
+        <w:rPr>
+          <w:rFonts w:ascii="Arial" w:hAnsi="Arial" w:cs="Arial"/>
+          <w:color w:val="7F7F7F" w:themeColor="text1" w:themeTint="80"/>
+          <w:sz w:val="24"/>
+          <w:szCs w:val="24"/>
+          <w:lang w:val="es-AR"/>
+        </w:rPr>
+        <w:t xml:space="preserve"> con el que se comunicara nuestro sitio web.</w:t>
+      </w:r>
+    </w:p>
+    <w:p>
+      <w:pPr>
+        <w:rPr>
+          <w:rFonts w:ascii="Arial" w:hAnsi="Arial" w:cs="Arial"/>
+          <w:color w:val="7F7F7F" w:themeColor="text1" w:themeTint="80"/>
+          <w:sz w:val="24"/>
+          <w:szCs w:val="24"/>
+          <w:lang w:val="es-AR"/>
+        </w:rPr>
+      </w:pPr>
+    </w:p>
+    <w:p>
+      <w:pPr>
+        <w:rPr>
+          <w:rFonts w:ascii="Arial" w:hAnsi="Arial" w:cs="Arial"/>
+          <w:color w:val="7F7F7F" w:themeColor="text1" w:themeTint="80"/>
+          <w:sz w:val="24"/>
+          <w:szCs w:val="24"/>
+          <w:lang w:val="es-AR"/>
+        </w:rPr>
+      </w:pPr>
+      <w:r>
+        <w:rPr>
+          <w:rFonts w:ascii="Arial" w:hAnsi="Arial" w:cs="Arial"/>
+          <w:color w:val="7F7F7F" w:themeColor="text1" w:themeTint="80"/>
+          <w:sz w:val="24"/>
+          <w:szCs w:val="24"/>
+          <w:lang w:val="es-AR"/>
+        </w:rPr>
+        <w:t xml:space="preserve">API en Net Core: </w:t>
+      </w:r>
+    </w:p>
+    <w:p>
+      <w:pPr>
+        <w:rPr>
+          <w:rFonts w:ascii="Arial" w:hAnsi="Arial" w:cs="Arial"/>
+          <w:color w:val="7F7F7F" w:themeColor="text1" w:themeTint="80"/>
+          <w:sz w:val="24"/>
+          <w:szCs w:val="24"/>
+          <w:lang w:val="es-AR"/>
+        </w:rPr>
+      </w:pPr>
+      <w:proofErr w:type="spellStart"/>
+      <w:r>
+        <w:rPr>
+          <w:rFonts w:ascii="Arial" w:hAnsi="Arial" w:cs="Arial"/>
+          <w:color w:val="7F7F7F" w:themeColor="text1" w:themeTint="80"/>
+          <w:sz w:val="24"/>
+          <w:szCs w:val="24"/>
+          <w:lang w:val="es-AR"/>
+        </w:rPr>
+        <w:t>Seccion</w:t>
+      </w:r>
+      <w:proofErr w:type="spellEnd"/>
+      <w:r>
+        <w:rPr>
+          <w:rFonts w:ascii="Arial" w:hAnsi="Arial" w:cs="Arial"/>
+          <w:color w:val="7F7F7F" w:themeColor="text1" w:themeTint="80"/>
+          <w:sz w:val="24"/>
+          <w:szCs w:val="24"/>
+          <w:lang w:val="es-AR"/>
+        </w:rPr>
+        <w:t xml:space="preserve"> “</w:t>
+      </w:r>
+      <w:proofErr w:type="spellStart"/>
+      <w:r>
+        <w:rPr>
+          <w:rFonts w:ascii="Arial" w:hAnsi="Arial" w:cs="Arial"/>
+          <w:color w:val="7F7F7F" w:themeColor="text1" w:themeTint="80"/>
+          <w:sz w:val="24"/>
+          <w:szCs w:val="24"/>
+          <w:lang w:val="es-AR"/>
+        </w:rPr>
+        <w:t>ConnectionString</w:t>
+      </w:r>
+      <w:proofErr w:type="spellEnd"/>
+      <w:r>
+        <w:rPr>
+          <w:rFonts w:ascii="Arial" w:hAnsi="Arial" w:cs="Arial"/>
+          <w:color w:val="7F7F7F" w:themeColor="text1" w:themeTint="80"/>
+          <w:sz w:val="24"/>
+          <w:szCs w:val="24"/>
+          <w:lang w:val="es-AR"/>
+        </w:rPr>
+        <w:t xml:space="preserve">” </w:t>
+      </w:r>
+      <w:r>
+        <w:rPr>
+          <w:rFonts w:ascii="Arial" w:hAnsi="Arial" w:cs="Arial"/>
+          <w:color w:val="7F7F7F" w:themeColor="text1" w:themeTint="80"/>
+          <w:sz w:val="24"/>
+          <w:szCs w:val="24"/>
+          <w:lang w:val="es-AR"/>
+        </w:rPr>
+        <w:sym w:font="Wingdings" w:char="F0E0"/>
+      </w:r>
+      <w:r>
+        <w:rPr>
+          <w:rFonts w:ascii="Arial" w:hAnsi="Arial" w:cs="Arial"/>
+          <w:color w:val="7F7F7F" w:themeColor="text1" w:themeTint="80"/>
+          <w:sz w:val="24"/>
+          <w:szCs w:val="24"/>
+          <w:lang w:val="es-AR"/>
+        </w:rPr>
+        <w:t xml:space="preserve">”Default”: aquí se debe colocar el </w:t>
+      </w:r>
+      <w:proofErr w:type="spellStart"/>
+      <w:r>
+        <w:rPr>
+          <w:rFonts w:ascii="Arial" w:hAnsi="Arial" w:cs="Arial"/>
+          <w:color w:val="7F7F7F" w:themeColor="text1" w:themeTint="80"/>
+          <w:sz w:val="24"/>
+          <w:szCs w:val="24"/>
+          <w:lang w:val="es-AR"/>
+        </w:rPr>
+        <w:t>ConnectionString</w:t>
+      </w:r>
+      <w:proofErr w:type="spellEnd"/>
+      <w:r>
+        <w:rPr>
+          <w:rFonts w:ascii="Arial" w:hAnsi="Arial" w:cs="Arial"/>
+          <w:color w:val="7F7F7F" w:themeColor="text1" w:themeTint="80"/>
+          <w:sz w:val="24"/>
+          <w:szCs w:val="24"/>
+          <w:lang w:val="es-AR"/>
+        </w:rPr>
+        <w:t xml:space="preserve"> con el que nos conectaremos a la base de datos, utilizando autenticación de Windows </w:t>
+      </w:r>
+      <w:proofErr w:type="spellStart"/>
+      <w:r>
+        <w:rPr>
+          <w:rFonts w:ascii="Arial" w:hAnsi="Arial" w:cs="Arial"/>
+          <w:color w:val="7F7F7F" w:themeColor="text1" w:themeTint="80"/>
+          <w:sz w:val="24"/>
+          <w:szCs w:val="24"/>
+          <w:lang w:val="es-AR"/>
+        </w:rPr>
+        <w:t>Ej</w:t>
+      </w:r>
+      <w:proofErr w:type="spellEnd"/>
+      <w:r>
+        <w:rPr>
+          <w:rFonts w:ascii="Arial" w:hAnsi="Arial" w:cs="Arial"/>
+          <w:color w:val="7F7F7F" w:themeColor="text1" w:themeTint="80"/>
+          <w:sz w:val="24"/>
+          <w:szCs w:val="24"/>
+          <w:lang w:val="es-AR"/>
+        </w:rPr>
+        <w:t>:</w:t>
+      </w:r>
+    </w:p>
+    <w:p>
+      <w:pPr>
+        <w:autoSpaceDE w:val="0"/>
+        <w:autoSpaceDN w:val="0"/>
+        <w:adjustRightInd w:val="0"/>
+        <w:spacing w:after="0" w:line="240" w:lineRule="auto"/>
+        <w:rPr>
+          <w:rFonts w:ascii="Consolas" w:hAnsi="Consolas" w:cs="Consolas"/>
+          <w:color w:val="000000"/>
+          <w:sz w:val="19"/>
+          <w:szCs w:val="19"/>
+        </w:rPr>
+      </w:pPr>
+      <w:r>
+        <w:rPr>
+          <w:rFonts w:ascii="Consolas" w:hAnsi="Consolas" w:cs="Consolas"/>
+          <w:color w:val="2E75B6"/>
+          <w:sz w:val="19"/>
+          <w:szCs w:val="19"/>
+        </w:rPr>
+        <w:t>"Default"</w:t>
+      </w:r>
+      <w:r>
+        <w:rPr>
+          <w:rFonts w:ascii="Consolas" w:hAnsi="Consolas" w:cs="Consolas"/>
+          <w:color w:val="000000"/>
+          <w:sz w:val="19"/>
+          <w:szCs w:val="19"/>
+        </w:rPr>
+        <w:t xml:space="preserve">: </w:t>
+      </w:r>
+      <w:r>
+        <w:rPr>
+          <w:rFonts w:ascii="Consolas" w:hAnsi="Consolas" w:cs="Consolas"/>
+          <w:color w:val="A31515"/>
+          <w:sz w:val="19"/>
+          <w:szCs w:val="19"/>
+        </w:rPr>
+        <w:t xml:space="preserve">"Server = </w:t>
+      </w:r>
+      <w:proofErr w:type="spellStart"/>
+      <w:r>
+        <w:rPr>
+          <w:rFonts w:ascii="Consolas" w:hAnsi="Consolas" w:cs="Consolas"/>
+          <w:color w:val="A31515"/>
+          <w:sz w:val="19"/>
+          <w:szCs w:val="19"/>
+        </w:rPr>
+        <w:t>instancia</w:t>
+      </w:r>
+      <w:proofErr w:type="spellEnd"/>
+      <w:r>
+        <w:rPr>
+          <w:rFonts w:ascii="Consolas" w:hAnsi="Consolas" w:cs="Consolas"/>
+          <w:color w:val="A31515"/>
+          <w:sz w:val="19"/>
+          <w:szCs w:val="19"/>
+        </w:rPr>
+        <w:t>; Database = Database</w:t>
+      </w:r>
+      <w:r>
+        <w:rPr>
+          <w:rFonts w:ascii="Consolas" w:hAnsi="Consolas" w:cs="Consolas"/>
+          <w:color w:val="A31515"/>
+          <w:sz w:val="19"/>
+          <w:szCs w:val="19"/>
+        </w:rPr>
+        <w:t xml:space="preserve">; </w:t>
+      </w:r>
+      <w:proofErr w:type="spellStart"/>
+      <w:r>
+        <w:rPr>
+          <w:rFonts w:ascii="Consolas" w:hAnsi="Consolas" w:cs="Consolas"/>
+          <w:color w:val="A31515"/>
+          <w:sz w:val="19"/>
+          <w:szCs w:val="19"/>
+        </w:rPr>
+        <w:t>Trusted_Connection</w:t>
+      </w:r>
+      <w:proofErr w:type="spellEnd"/>
+      <w:r>
+        <w:rPr>
+          <w:rFonts w:ascii="Consolas" w:hAnsi="Consolas" w:cs="Consolas"/>
+          <w:color w:val="A31515"/>
+          <w:sz w:val="19"/>
+          <w:szCs w:val="19"/>
+        </w:rPr>
+        <w:t xml:space="preserve"> = True;</w:t>
+      </w:r>
+      <w:proofErr w:type="gramStart"/>
+      <w:r>
+        <w:rPr>
+          <w:rFonts w:ascii="Consolas" w:hAnsi="Consolas" w:cs="Consolas"/>
+          <w:color w:val="A31515"/>
+          <w:sz w:val="19"/>
+          <w:szCs w:val="19"/>
+        </w:rPr>
+        <w:t>"</w:t>
+      </w:r>
+      <w:r>
+        <w:rPr>
+          <w:rFonts w:ascii="Consolas" w:hAnsi="Consolas" w:cs="Consolas"/>
+          <w:color w:val="000000"/>
+          <w:sz w:val="19"/>
+          <w:szCs w:val="19"/>
+        </w:rPr>
+        <w:t>,</w:t>
+      </w:r>
+      <w:proofErr w:type="gramEnd"/>
+    </w:p>
+    <w:p>
+      <w:pPr>
+        <w:rPr>
+          <w:rFonts w:ascii="Consolas" w:hAnsi="Consolas" w:cs="Consolas"/>
+          <w:color w:val="2E75B6"/>
+          <w:sz w:val="19"/>
+          <w:szCs w:val="19"/>
+        </w:rPr>
+      </w:pPr>
+    </w:p>
+    <w:p>
+      <w:pPr>
+        <w:rPr>
+          <w:rFonts w:ascii="Consolas" w:hAnsi="Consolas" w:cs="Consolas"/>
+          <w:color w:val="2E75B6"/>
+          <w:sz w:val="19"/>
+          <w:szCs w:val="19"/>
+          <w:lang w:val="es-AR"/>
+        </w:rPr>
+      </w:pPr>
+      <w:proofErr w:type="spellStart"/>
+      <w:r>
+        <w:rPr>
+          <w:rFonts w:ascii="Arial" w:hAnsi="Arial" w:cs="Arial"/>
+          <w:color w:val="7F7F7F" w:themeColor="text1" w:themeTint="80"/>
+          <w:sz w:val="24"/>
+          <w:szCs w:val="24"/>
+          <w:lang w:val="es-AR"/>
+        </w:rPr>
+        <w:t>Seccion</w:t>
+      </w:r>
+      <w:proofErr w:type="spellEnd"/>
+      <w:r>
+        <w:rPr>
+          <w:rFonts w:ascii="Arial" w:hAnsi="Arial" w:cs="Arial"/>
+          <w:color w:val="7F7F7F" w:themeColor="text1" w:themeTint="80"/>
+          <w:sz w:val="24"/>
+          <w:szCs w:val="24"/>
+          <w:lang w:val="es-AR"/>
+        </w:rPr>
+        <w:t xml:space="preserve"> “</w:t>
+      </w:r>
+      <w:proofErr w:type="spellStart"/>
+      <w:r>
+        <w:rPr>
+          <w:rFonts w:ascii="Arial" w:hAnsi="Arial" w:cs="Arial"/>
+          <w:color w:val="7F7F7F" w:themeColor="text1" w:themeTint="80"/>
+          <w:sz w:val="24"/>
+          <w:szCs w:val="24"/>
+          <w:lang w:val="es-AR"/>
+        </w:rPr>
+        <w:t>ConnectionString</w:t>
+      </w:r>
+      <w:proofErr w:type="spellEnd"/>
+      <w:r>
+        <w:rPr>
+          <w:rFonts w:ascii="Arial" w:hAnsi="Arial" w:cs="Arial"/>
+          <w:color w:val="7F7F7F" w:themeColor="text1" w:themeTint="80"/>
+          <w:sz w:val="24"/>
+          <w:szCs w:val="24"/>
+          <w:lang w:val="es-AR"/>
+        </w:rPr>
+        <w:t xml:space="preserve">” </w:t>
+      </w:r>
+      <w:r>
+        <w:rPr>
+          <w:rFonts w:ascii="Arial" w:hAnsi="Arial" w:cs="Arial"/>
+          <w:color w:val="7F7F7F" w:themeColor="text1" w:themeTint="80"/>
+          <w:sz w:val="24"/>
+          <w:szCs w:val="24"/>
+          <w:lang w:val="es-AR"/>
+        </w:rPr>
+        <w:sym w:font="Wingdings" w:char="F0E0"/>
+      </w:r>
+      <w:r>
+        <w:rPr>
+          <w:rFonts w:ascii="Arial" w:hAnsi="Arial" w:cs="Arial"/>
+          <w:color w:val="7F7F7F" w:themeColor="text1" w:themeTint="80"/>
+          <w:sz w:val="24"/>
+          <w:szCs w:val="24"/>
+          <w:lang w:val="es-AR"/>
+        </w:rPr>
+        <w:t>”</w:t>
+      </w:r>
+      <w:proofErr w:type="spellStart"/>
+      <w:r>
+        <w:rPr>
+          <w:rFonts w:ascii="Arial" w:hAnsi="Arial" w:cs="Arial"/>
+          <w:color w:val="7F7F7F" w:themeColor="text1" w:themeTint="80"/>
+          <w:sz w:val="24"/>
+          <w:szCs w:val="24"/>
+          <w:lang w:val="es-AR"/>
+        </w:rPr>
+        <w:t>OpenWeatherApp</w:t>
+      </w:r>
+      <w:proofErr w:type="spellEnd"/>
+      <w:r>
+        <w:rPr>
+          <w:rFonts w:ascii="Arial" w:hAnsi="Arial" w:cs="Arial"/>
+          <w:color w:val="7F7F7F" w:themeColor="text1" w:themeTint="80"/>
+          <w:sz w:val="24"/>
+          <w:szCs w:val="24"/>
+          <w:lang w:val="es-AR"/>
+        </w:rPr>
+        <w:t>”:</w:t>
+      </w:r>
+      <w:r>
+        <w:rPr>
+          <w:rFonts w:ascii="Arial" w:hAnsi="Arial" w:cs="Arial"/>
+          <w:color w:val="7F7F7F" w:themeColor="text1" w:themeTint="80"/>
+          <w:sz w:val="24"/>
+          <w:szCs w:val="24"/>
+          <w:lang w:val="es-AR"/>
+        </w:rPr>
+        <w:t xml:space="preserve"> Es el la dirección del origen que se conectara a nuestra api de net </w:t>
+      </w:r>
+      <w:proofErr w:type="spellStart"/>
+      <w:r>
+        <w:rPr>
+          <w:rFonts w:ascii="Arial" w:hAnsi="Arial" w:cs="Arial"/>
+          <w:color w:val="7F7F7F" w:themeColor="text1" w:themeTint="80"/>
+          <w:sz w:val="24"/>
+          <w:szCs w:val="24"/>
+          <w:lang w:val="es-AR"/>
+        </w:rPr>
+        <w:t>core</w:t>
+      </w:r>
+      <w:proofErr w:type="spellEnd"/>
+    </w:p>
+    <w:p>
+      <w:pPr>
+        <w:rPr>
+          <w:rFonts w:ascii="Arial" w:hAnsi="Arial" w:cs="Arial"/>
+          <w:color w:val="7F7F7F" w:themeColor="text1" w:themeTint="80"/>
+          <w:sz w:val="24"/>
+          <w:szCs w:val="24"/>
+        </w:rPr>
+      </w:pPr>
+      <w:r>
+        <w:rPr>
+          <w:rFonts w:ascii="Consolas" w:hAnsi="Consolas" w:cs="Consolas"/>
+          <w:color w:val="2E75B6"/>
+          <w:sz w:val="19"/>
+          <w:szCs w:val="19"/>
+        </w:rPr>
+        <w:t>"</w:t>
+      </w:r>
+      <w:proofErr w:type="spellStart"/>
+      <w:r>
+        <w:rPr>
+          <w:rFonts w:ascii="Consolas" w:hAnsi="Consolas" w:cs="Consolas"/>
+          <w:color w:val="2E75B6"/>
+          <w:sz w:val="19"/>
+          <w:szCs w:val="19"/>
+        </w:rPr>
+        <w:t>OpenWeatherWebApp</w:t>
+      </w:r>
+      <w:proofErr w:type="spellEnd"/>
+      <w:r>
+        <w:rPr>
+          <w:rFonts w:ascii="Consolas" w:hAnsi="Consolas" w:cs="Consolas"/>
+          <w:color w:val="2E75B6"/>
+          <w:sz w:val="19"/>
+          <w:szCs w:val="19"/>
+        </w:rPr>
+        <w:t>"</w:t>
+      </w:r>
+      <w:r>
+        <w:rPr>
+          <w:rFonts w:ascii="Consolas" w:hAnsi="Consolas" w:cs="Consolas"/>
+          <w:color w:val="000000"/>
+          <w:sz w:val="19"/>
+          <w:szCs w:val="19"/>
+        </w:rPr>
+        <w:t xml:space="preserve">: </w:t>
+      </w:r>
+      <w:r>
+        <w:rPr>
+          <w:rFonts w:ascii="Consolas" w:hAnsi="Consolas" w:cs="Consolas"/>
+          <w:color w:val="A31515"/>
+          <w:sz w:val="19"/>
+          <w:szCs w:val="19"/>
+        </w:rPr>
+        <w:t>"http://localhost:4200"</w:t>
+      </w:r>
+    </w:p>
+    <w:p>
+      <w:pPr>
+        <w:rPr>
+          <w:rFonts w:ascii="Arial" w:hAnsi="Arial" w:cs="Arial"/>
+          <w:color w:val="7F7F7F" w:themeColor="text1" w:themeTint="80"/>
+          <w:sz w:val="24"/>
+          <w:szCs w:val="24"/>
+        </w:rPr>
+      </w:pPr>
+    </w:p>
+    <w:p>
+      <w:pPr>
+        <w:rPr>
+          <w:rFonts w:ascii="Arial" w:hAnsi="Arial" w:cs="Arial"/>
+          <w:color w:val="7F7F7F" w:themeColor="text1" w:themeTint="80"/>
+          <w:sz w:val="24"/>
+          <w:szCs w:val="24"/>
+          <w:lang w:val="es-AR"/>
+        </w:rPr>
+      </w:pPr>
+      <w:proofErr w:type="spellStart"/>
+      <w:r>
+        <w:rPr>
+          <w:rFonts w:ascii="Arial" w:hAnsi="Arial" w:cs="Arial"/>
+          <w:color w:val="7F7F7F" w:themeColor="text1" w:themeTint="80"/>
+          <w:sz w:val="24"/>
+          <w:szCs w:val="24"/>
+          <w:lang w:val="es-AR"/>
+        </w:rPr>
+        <w:t>Seccion</w:t>
+      </w:r>
+      <w:proofErr w:type="spellEnd"/>
+      <w:r>
+        <w:rPr>
+          <w:rFonts w:ascii="Arial" w:hAnsi="Arial" w:cs="Arial"/>
+          <w:color w:val="7F7F7F" w:themeColor="text1" w:themeTint="80"/>
+          <w:sz w:val="24"/>
+          <w:szCs w:val="24"/>
+          <w:lang w:val="es-AR"/>
+        </w:rPr>
+        <w:t xml:space="preserve"> “</w:t>
+      </w:r>
+      <w:proofErr w:type="spellStart"/>
+      <w:r>
+        <w:rPr>
+          <w:rFonts w:ascii="Arial" w:hAnsi="Arial" w:cs="Arial"/>
+          <w:color w:val="7F7F7F" w:themeColor="text1" w:themeTint="80"/>
+          <w:sz w:val="24"/>
+          <w:szCs w:val="24"/>
+          <w:lang w:val="es-AR"/>
+        </w:rPr>
+        <w:t>ApiSettings</w:t>
+      </w:r>
+      <w:proofErr w:type="spellEnd"/>
+      <w:r>
+        <w:rPr>
+          <w:rFonts w:ascii="Arial" w:hAnsi="Arial" w:cs="Arial"/>
+          <w:color w:val="7F7F7F" w:themeColor="text1" w:themeTint="80"/>
+          <w:sz w:val="24"/>
+          <w:szCs w:val="24"/>
+          <w:lang w:val="es-AR"/>
+        </w:rPr>
+        <w:t>”</w:t>
+      </w:r>
+      <w:r>
+        <w:rPr>
+          <w:rFonts w:ascii="Arial" w:hAnsi="Arial" w:cs="Arial"/>
+          <w:color w:val="7F7F7F" w:themeColor="text1" w:themeTint="80"/>
+          <w:sz w:val="24"/>
+          <w:szCs w:val="24"/>
+        </w:rPr>
+        <w:sym w:font="Wingdings" w:char="F0E0"/>
+      </w:r>
+      <w:r>
+        <w:rPr>
+          <w:rFonts w:ascii="Arial" w:hAnsi="Arial" w:cs="Arial"/>
+          <w:color w:val="7F7F7F" w:themeColor="text1" w:themeTint="80"/>
+          <w:sz w:val="24"/>
+          <w:szCs w:val="24"/>
+          <w:lang w:val="es-AR"/>
+        </w:rPr>
+        <w:t>”</w:t>
+      </w:r>
+      <w:proofErr w:type="spellStart"/>
+      <w:r>
+        <w:rPr>
+          <w:rFonts w:ascii="Arial" w:hAnsi="Arial" w:cs="Arial"/>
+          <w:color w:val="7F7F7F" w:themeColor="text1" w:themeTint="80"/>
+          <w:sz w:val="24"/>
+          <w:szCs w:val="24"/>
+          <w:lang w:val="es-AR"/>
+        </w:rPr>
+        <w:t>ApiUrl</w:t>
+      </w:r>
+      <w:proofErr w:type="spellEnd"/>
+      <w:r>
+        <w:rPr>
+          <w:rFonts w:ascii="Arial" w:hAnsi="Arial" w:cs="Arial"/>
+          <w:color w:val="7F7F7F" w:themeColor="text1" w:themeTint="80"/>
+          <w:sz w:val="24"/>
+          <w:szCs w:val="24"/>
+          <w:lang w:val="es-AR"/>
+        </w:rPr>
+        <w:t xml:space="preserve">”: </w:t>
+      </w:r>
+      <w:proofErr w:type="spellStart"/>
+      <w:r>
+        <w:rPr>
+          <w:rFonts w:ascii="Arial" w:hAnsi="Arial" w:cs="Arial"/>
+          <w:color w:val="7F7F7F" w:themeColor="text1" w:themeTint="80"/>
+          <w:sz w:val="24"/>
+          <w:szCs w:val="24"/>
+          <w:lang w:val="es-AR"/>
+        </w:rPr>
+        <w:t>aqui</w:t>
+      </w:r>
+      <w:proofErr w:type="spellEnd"/>
+      <w:r>
+        <w:rPr>
+          <w:rFonts w:ascii="Arial" w:hAnsi="Arial" w:cs="Arial"/>
+          <w:color w:val="7F7F7F" w:themeColor="text1" w:themeTint="80"/>
+          <w:sz w:val="24"/>
+          <w:szCs w:val="24"/>
+          <w:lang w:val="es-AR"/>
+        </w:rPr>
+        <w:t xml:space="preserve"> colocamos la </w:t>
+      </w:r>
+      <w:proofErr w:type="spellStart"/>
+      <w:r>
+        <w:rPr>
+          <w:rFonts w:ascii="Arial" w:hAnsi="Arial" w:cs="Arial"/>
+          <w:color w:val="7F7F7F" w:themeColor="text1" w:themeTint="80"/>
+          <w:sz w:val="24"/>
+          <w:szCs w:val="24"/>
+          <w:lang w:val="es-AR"/>
+        </w:rPr>
+        <w:t>direccion</w:t>
+      </w:r>
+      <w:proofErr w:type="spellEnd"/>
+      <w:r>
+        <w:rPr>
+          <w:rFonts w:ascii="Arial" w:hAnsi="Arial" w:cs="Arial"/>
+          <w:color w:val="7F7F7F" w:themeColor="text1" w:themeTint="80"/>
+          <w:sz w:val="24"/>
+          <w:szCs w:val="24"/>
+          <w:lang w:val="es-AR"/>
+        </w:rPr>
+        <w:t xml:space="preserve"> de la api del clima a la cual se consultan las condiciones </w:t>
+      </w:r>
+      <w:r>
+        <w:rPr>
+          <w:rFonts w:ascii="Arial" w:hAnsi="Arial" w:cs="Arial"/>
+          <w:color w:val="7F7F7F" w:themeColor="text1" w:themeTint="80"/>
+          <w:sz w:val="24"/>
+          <w:szCs w:val="24"/>
+          <w:lang w:val="es-AR"/>
+        </w:rPr>
+        <w:t xml:space="preserve">climáticas, en id se colocara dinámicamente el id de la ciudad, en </w:t>
+      </w:r>
+      <w:proofErr w:type="spellStart"/>
+      <w:r>
+        <w:rPr>
+          <w:rFonts w:ascii="Arial" w:hAnsi="Arial" w:cs="Arial"/>
+          <w:color w:val="7F7F7F" w:themeColor="text1" w:themeTint="80"/>
+          <w:sz w:val="24"/>
+          <w:szCs w:val="24"/>
+          <w:lang w:val="es-AR"/>
+        </w:rPr>
+        <w:t>appid</w:t>
+      </w:r>
+      <w:proofErr w:type="spellEnd"/>
+      <w:r>
+        <w:rPr>
+          <w:rFonts w:ascii="Arial" w:hAnsi="Arial" w:cs="Arial"/>
+          <w:color w:val="7F7F7F" w:themeColor="text1" w:themeTint="80"/>
+          <w:sz w:val="24"/>
+          <w:szCs w:val="24"/>
+          <w:lang w:val="es-AR"/>
+        </w:rPr>
+        <w:t xml:space="preserve"> se colocara la api </w:t>
+      </w:r>
+      <w:proofErr w:type="spellStart"/>
+      <w:r>
+        <w:rPr>
+          <w:rFonts w:ascii="Arial" w:hAnsi="Arial" w:cs="Arial"/>
+          <w:color w:val="7F7F7F" w:themeColor="text1" w:themeTint="80"/>
+          <w:sz w:val="24"/>
+          <w:szCs w:val="24"/>
+          <w:lang w:val="es-AR"/>
+        </w:rPr>
+        <w:t>key</w:t>
+      </w:r>
+      <w:proofErr w:type="spellEnd"/>
+      <w:r>
+        <w:rPr>
+          <w:rFonts w:ascii="Arial" w:hAnsi="Arial" w:cs="Arial"/>
+          <w:color w:val="7F7F7F" w:themeColor="text1" w:themeTint="80"/>
+          <w:sz w:val="24"/>
+          <w:szCs w:val="24"/>
+          <w:lang w:val="es-AR"/>
+        </w:rPr>
+        <w:t xml:space="preserve"> que nos proporciona </w:t>
+      </w:r>
+      <w:proofErr w:type="spellStart"/>
+      <w:r>
+        <w:rPr>
+          <w:rFonts w:ascii="Arial" w:hAnsi="Arial" w:cs="Arial"/>
+          <w:color w:val="7F7F7F" w:themeColor="text1" w:themeTint="80"/>
+          <w:sz w:val="24"/>
+          <w:szCs w:val="24"/>
+          <w:lang w:val="es-AR"/>
+        </w:rPr>
+        <w:t>OpenWeatherMap</w:t>
+      </w:r>
+      <w:proofErr w:type="spellEnd"/>
+    </w:p>
+    <w:p>
+      <w:pPr>
+        <w:autoSpaceDE w:val="0"/>
+        <w:autoSpaceDN w:val="0"/>
+        <w:adjustRightInd w:val="0"/>
+        <w:spacing w:after="0" w:line="240" w:lineRule="auto"/>
+        <w:rPr>
+          <w:rFonts w:ascii="Consolas" w:hAnsi="Consolas" w:cs="Consolas"/>
+          <w:color w:val="000000"/>
+          <w:sz w:val="19"/>
+          <w:szCs w:val="19"/>
+        </w:rPr>
+      </w:pPr>
+    </w:p>
+    <w:p>
+      <w:pPr>
+        <w:autoSpaceDE w:val="0"/>
+        <w:autoSpaceDN w:val="0"/>
+        <w:adjustRightInd w:val="0"/>
+        <w:spacing w:after="0" w:line="240" w:lineRule="auto"/>
+        <w:rPr>
+          <w:rFonts w:ascii="Consolas" w:hAnsi="Consolas" w:cs="Consolas"/>
+          <w:color w:val="000000"/>
+          <w:sz w:val="19"/>
+          <w:szCs w:val="19"/>
+        </w:rPr>
+      </w:pPr>
+      <w:r>
+        <w:rPr>
+          <w:rFonts w:ascii="Consolas" w:hAnsi="Consolas" w:cs="Consolas"/>
+          <w:color w:val="2E75B6"/>
+          <w:sz w:val="19"/>
+          <w:szCs w:val="19"/>
+        </w:rPr>
+        <w:t>"</w:t>
+      </w:r>
+      <w:proofErr w:type="spellStart"/>
+      <w:r>
+        <w:rPr>
+          <w:rFonts w:ascii="Consolas" w:hAnsi="Consolas" w:cs="Consolas"/>
+          <w:color w:val="2E75B6"/>
+          <w:sz w:val="19"/>
+          <w:szCs w:val="19"/>
+        </w:rPr>
+        <w:t>ApiUrl</w:t>
+      </w:r>
+      <w:proofErr w:type="spellEnd"/>
+      <w:r>
+        <w:rPr>
+          <w:rFonts w:ascii="Consolas" w:hAnsi="Consolas" w:cs="Consolas"/>
+          <w:color w:val="2E75B6"/>
+          <w:sz w:val="19"/>
+          <w:szCs w:val="19"/>
+        </w:rPr>
+        <w:t>"</w:t>
+      </w:r>
+      <w:r>
+        <w:rPr>
+          <w:rFonts w:ascii="Consolas" w:hAnsi="Consolas" w:cs="Consolas"/>
+          <w:color w:val="000000"/>
+          <w:sz w:val="19"/>
+          <w:szCs w:val="19"/>
+        </w:rPr>
+        <w:t xml:space="preserve">: </w:t>
+      </w:r>
+      <w:r>
+        <w:rPr>
+          <w:rFonts w:ascii="Consolas" w:hAnsi="Consolas" w:cs="Consolas"/>
+          <w:color w:val="A31515"/>
+          <w:sz w:val="19"/>
+          <w:szCs w:val="19"/>
+        </w:rPr>
+        <w:t>"http://api.openweathermap.org/data/2.5/weather?id</w:t>
+      </w:r>
+      <w:proofErr w:type="gramStart"/>
+      <w:r>
+        <w:rPr>
+          <w:rFonts w:ascii="Consolas" w:hAnsi="Consolas" w:cs="Consolas"/>
+          <w:color w:val="A31515"/>
+          <w:sz w:val="19"/>
+          <w:szCs w:val="19"/>
+        </w:rPr>
+        <w:t>={</w:t>
+      </w:r>
+      <w:proofErr w:type="gramEnd"/>
+      <w:r>
+        <w:rPr>
+          <w:rFonts w:ascii="Consolas" w:hAnsi="Consolas" w:cs="Consolas"/>
+          <w:color w:val="A31515"/>
+          <w:sz w:val="19"/>
+          <w:szCs w:val="19"/>
+        </w:rPr>
+        <w:t>0}&amp;appid={1}"</w:t>
+      </w:r>
+      <w:r>
+        <w:rPr>
+          <w:rFonts w:ascii="Consolas" w:hAnsi="Consolas" w:cs="Consolas"/>
+          <w:color w:val="000000"/>
+          <w:sz w:val="19"/>
+          <w:szCs w:val="19"/>
+        </w:rPr>
+        <w:t>,</w:t>
+      </w:r>
+    </w:p>
+    <w:p>
+      <w:pPr>
+        <w:autoSpaceDE w:val="0"/>
+        <w:autoSpaceDN w:val="0"/>
+        <w:adjustRightInd w:val="0"/>
+        <w:spacing w:after="0" w:line="240" w:lineRule="auto"/>
+        <w:rPr>
+          <w:rFonts w:ascii="Consolas" w:hAnsi="Consolas" w:cs="Consolas"/>
+          <w:color w:val="000000"/>
+          <w:sz w:val="19"/>
+          <w:szCs w:val="19"/>
+        </w:rPr>
+      </w:pPr>
+      <w:r>
+        <w:rPr>
+          <w:rFonts w:ascii="Consolas" w:hAnsi="Consolas" w:cs="Consolas"/>
+          <w:color w:val="000000"/>
+          <w:sz w:val="19"/>
+          <w:szCs w:val="19"/>
+        </w:rPr>
+        <w:t xml:space="preserve">    </w:t>
+      </w:r>
+    </w:p>
+    <w:p>
+      <w:pPr>
+        <w:autoSpaceDE w:val="0"/>
+        <w:autoSpaceDN w:val="0"/>
+        <w:adjustRightInd w:val="0"/>
+        <w:spacing w:after="0" w:line="240" w:lineRule="auto"/>
+        <w:rPr>
+          <w:rFonts w:ascii="Arial" w:hAnsi="Arial" w:cs="Arial"/>
+          <w:color w:val="7F7F7F" w:themeColor="text1" w:themeTint="80"/>
+          <w:sz w:val="24"/>
+          <w:szCs w:val="24"/>
+          <w:lang w:val="es-AR"/>
+        </w:rPr>
+      </w:pPr>
+      <w:proofErr w:type="spellStart"/>
+      <w:r>
+        <w:rPr>
+          <w:rFonts w:ascii="Arial" w:hAnsi="Arial" w:cs="Arial"/>
+          <w:color w:val="7F7F7F" w:themeColor="text1" w:themeTint="80"/>
+          <w:sz w:val="24"/>
+          <w:szCs w:val="24"/>
+          <w:lang w:val="es-AR"/>
+        </w:rPr>
+        <w:t>Seccion</w:t>
+      </w:r>
+      <w:proofErr w:type="spellEnd"/>
+      <w:r>
+        <w:rPr>
+          <w:rFonts w:ascii="Arial" w:hAnsi="Arial" w:cs="Arial"/>
+          <w:color w:val="7F7F7F" w:themeColor="text1" w:themeTint="80"/>
+          <w:sz w:val="24"/>
+          <w:szCs w:val="24"/>
+          <w:lang w:val="es-AR"/>
+        </w:rPr>
+        <w:t xml:space="preserve"> “</w:t>
+      </w:r>
+      <w:proofErr w:type="spellStart"/>
+      <w:r>
+        <w:rPr>
+          <w:rFonts w:ascii="Arial" w:hAnsi="Arial" w:cs="Arial"/>
+          <w:color w:val="7F7F7F" w:themeColor="text1" w:themeTint="80"/>
+          <w:sz w:val="24"/>
+          <w:szCs w:val="24"/>
+          <w:lang w:val="es-AR"/>
+        </w:rPr>
+        <w:t>ApiSettings</w:t>
+      </w:r>
+      <w:proofErr w:type="spellEnd"/>
+      <w:r>
+        <w:rPr>
+          <w:rFonts w:ascii="Arial" w:hAnsi="Arial" w:cs="Arial"/>
+          <w:color w:val="7F7F7F" w:themeColor="text1" w:themeTint="80"/>
+          <w:sz w:val="24"/>
+          <w:szCs w:val="24"/>
+          <w:lang w:val="es-AR"/>
+        </w:rPr>
+        <w:t>”</w:t>
+      </w:r>
+      <w:r>
+        <w:rPr>
+          <w:rFonts w:ascii="Arial" w:hAnsi="Arial" w:cs="Arial"/>
+          <w:color w:val="7F7F7F" w:themeColor="text1" w:themeTint="80"/>
+          <w:sz w:val="24"/>
+          <w:szCs w:val="24"/>
+        </w:rPr>
+        <w:sym w:font="Wingdings" w:char="F0E0"/>
+      </w:r>
+      <w:r>
+        <w:rPr>
+          <w:rFonts w:ascii="Arial" w:hAnsi="Arial" w:cs="Arial"/>
+          <w:color w:val="7F7F7F" w:themeColor="text1" w:themeTint="80"/>
+          <w:sz w:val="24"/>
+          <w:szCs w:val="24"/>
+          <w:lang w:val="es-AR"/>
+        </w:rPr>
+        <w:t>”</w:t>
+      </w:r>
+      <w:proofErr w:type="spellStart"/>
+      <w:r>
+        <w:rPr>
+          <w:rFonts w:ascii="Arial" w:hAnsi="Arial" w:cs="Arial"/>
+          <w:color w:val="7F7F7F" w:themeColor="text1" w:themeTint="80"/>
+          <w:sz w:val="24"/>
+          <w:szCs w:val="24"/>
+          <w:lang w:val="es-AR"/>
+        </w:rPr>
+        <w:t>ApiKey</w:t>
+      </w:r>
+      <w:proofErr w:type="spellEnd"/>
+      <w:r>
+        <w:rPr>
+          <w:rFonts w:ascii="Arial" w:hAnsi="Arial" w:cs="Arial"/>
+          <w:color w:val="7F7F7F" w:themeColor="text1" w:themeTint="80"/>
+          <w:sz w:val="24"/>
+          <w:szCs w:val="24"/>
+          <w:lang w:val="es-AR"/>
+        </w:rPr>
+        <w:t>”:</w:t>
+      </w:r>
+      <w:r>
+        <w:rPr>
+          <w:rFonts w:ascii="Arial" w:hAnsi="Arial" w:cs="Arial"/>
+          <w:color w:val="7F7F7F" w:themeColor="text1" w:themeTint="80"/>
+          <w:sz w:val="24"/>
+          <w:szCs w:val="24"/>
+          <w:lang w:val="es-AR"/>
+        </w:rPr>
+        <w:t xml:space="preserve"> Aquí colocaremos el </w:t>
+      </w:r>
+      <w:proofErr w:type="spellStart"/>
+      <w:r>
+        <w:rPr>
+          <w:rFonts w:ascii="Arial" w:hAnsi="Arial" w:cs="Arial"/>
+          <w:color w:val="7F7F7F" w:themeColor="text1" w:themeTint="80"/>
+          <w:sz w:val="24"/>
+          <w:szCs w:val="24"/>
+          <w:lang w:val="es-AR"/>
+        </w:rPr>
+        <w:t>key</w:t>
+      </w:r>
+      <w:proofErr w:type="spellEnd"/>
+      <w:r>
+        <w:rPr>
+          <w:rFonts w:ascii="Arial" w:hAnsi="Arial" w:cs="Arial"/>
+          <w:color w:val="7F7F7F" w:themeColor="text1" w:themeTint="80"/>
+          <w:sz w:val="24"/>
+          <w:szCs w:val="24"/>
+          <w:lang w:val="es-AR"/>
+        </w:rPr>
+        <w:t xml:space="preserve"> que nos proporciona </w:t>
+      </w:r>
+      <w:proofErr w:type="spellStart"/>
+      <w:r>
+        <w:rPr>
+          <w:rFonts w:ascii="Arial" w:hAnsi="Arial" w:cs="Arial"/>
+          <w:color w:val="7F7F7F" w:themeColor="text1" w:themeTint="80"/>
+          <w:sz w:val="24"/>
+          <w:szCs w:val="24"/>
+          <w:lang w:val="es-AR"/>
+        </w:rPr>
+        <w:t>OpenWeatherMap</w:t>
+      </w:r>
+      <w:proofErr w:type="spellEnd"/>
+      <w:r>
+        <w:rPr>
+          <w:rFonts w:ascii="Arial" w:hAnsi="Arial" w:cs="Arial"/>
+          <w:color w:val="7F7F7F" w:themeColor="text1" w:themeTint="80"/>
+          <w:sz w:val="24"/>
+          <w:szCs w:val="24"/>
+          <w:lang w:val="es-AR"/>
+        </w:rPr>
+        <w:t xml:space="preserve"> cuando nos registramos en el sitio.</w:t>
+      </w:r>
+    </w:p>
+    <w:p>
+      <w:pPr>
+        <w:autoSpaceDE w:val="0"/>
+        <w:autoSpaceDN w:val="0"/>
+        <w:adjustRightInd w:val="0"/>
+        <w:spacing w:after="0" w:line="240" w:lineRule="auto"/>
+        <w:rPr>
+          <w:rFonts w:ascii="Consolas" w:hAnsi="Consolas" w:cs="Consolas"/>
+          <w:color w:val="000000"/>
+          <w:sz w:val="19"/>
+          <w:szCs w:val="19"/>
+          <w:lang w:val="es-AR"/>
+        </w:rPr>
+      </w:pPr>
+    </w:p>
+    <w:p>
+      <w:pPr>
+        <w:autoSpaceDE w:val="0"/>
+        <w:autoSpaceDN w:val="0"/>
+        <w:adjustRightInd w:val="0"/>
+        <w:spacing w:after="0" w:line="240" w:lineRule="auto"/>
+        <w:rPr>
+          <w:rFonts w:ascii="Consolas" w:hAnsi="Consolas" w:cs="Consolas"/>
+          <w:color w:val="000000"/>
+          <w:sz w:val="19"/>
+          <w:szCs w:val="19"/>
+        </w:rPr>
+      </w:pPr>
+      <w:r>
+        <w:rPr>
+          <w:rFonts w:ascii="Consolas" w:hAnsi="Consolas" w:cs="Consolas"/>
+          <w:color w:val="2E75B6"/>
+          <w:sz w:val="19"/>
+          <w:szCs w:val="19"/>
+        </w:rPr>
+        <w:t>"</w:t>
+      </w:r>
+      <w:proofErr w:type="spellStart"/>
+      <w:r>
+        <w:rPr>
+          <w:rFonts w:ascii="Consolas" w:hAnsi="Consolas" w:cs="Consolas"/>
+          <w:color w:val="2E75B6"/>
+          <w:sz w:val="19"/>
+          <w:szCs w:val="19"/>
+        </w:rPr>
+        <w:t>ApiKey</w:t>
+      </w:r>
+      <w:proofErr w:type="spellEnd"/>
+      <w:r>
+        <w:rPr>
+          <w:rFonts w:ascii="Consolas" w:hAnsi="Consolas" w:cs="Consolas"/>
+          <w:color w:val="2E75B6"/>
+          <w:sz w:val="19"/>
+          <w:szCs w:val="19"/>
+        </w:rPr>
+        <w:t>"</w:t>
+      </w:r>
+      <w:r>
+        <w:rPr>
+          <w:rFonts w:ascii="Consolas" w:hAnsi="Consolas" w:cs="Consolas"/>
+          <w:color w:val="000000"/>
+          <w:sz w:val="19"/>
+          <w:szCs w:val="19"/>
+        </w:rPr>
+        <w:t xml:space="preserve">: </w:t>
+      </w:r>
+      <w:r>
+        <w:rPr>
+          <w:rFonts w:ascii="Consolas" w:hAnsi="Consolas" w:cs="Consolas"/>
+          <w:color w:val="A31515"/>
+          <w:sz w:val="19"/>
+          <w:szCs w:val="19"/>
+        </w:rPr>
+        <w:t>"</w:t>
+      </w:r>
+      <w:r>
+        <w:rPr>
+          <w:rFonts w:ascii="Consolas" w:hAnsi="Consolas" w:cs="Consolas"/>
+          <w:color w:val="A31515"/>
+          <w:sz w:val="19"/>
+          <w:szCs w:val="19"/>
+        </w:rPr>
+        <w:t>code</w:t>
+      </w:r>
+      <w:r>
+        <w:rPr>
+          <w:rFonts w:ascii="Consolas" w:hAnsi="Consolas" w:cs="Consolas"/>
+          <w:color w:val="A31515"/>
+          <w:sz w:val="19"/>
+          <w:szCs w:val="19"/>
+        </w:rPr>
+        <w:t>"</w:t>
+      </w:r>
+    </w:p>
+    <w:p>
+      <w:pPr>
+        <w:autoSpaceDE w:val="0"/>
+        <w:autoSpaceDN w:val="0"/>
+        <w:adjustRightInd w:val="0"/>
+        <w:spacing w:after="0" w:line="240" w:lineRule="auto"/>
+        <w:rPr>
+          <w:rFonts w:ascii="Consolas" w:hAnsi="Consolas" w:cs="Consolas"/>
+          <w:color w:val="2E75B6"/>
+          <w:sz w:val="19"/>
+          <w:szCs w:val="19"/>
+        </w:rPr>
+      </w:pPr>
+    </w:p>
+    <w:p>
+      <w:pPr>
+        <w:autoSpaceDE w:val="0"/>
+        <w:autoSpaceDN w:val="0"/>
+        <w:adjustRightInd w:val="0"/>
+        <w:spacing w:after="0" w:line="240" w:lineRule="auto"/>
+        <w:rPr>
+          <w:rFonts w:ascii="Arial" w:hAnsi="Arial" w:cs="Arial"/>
+          <w:color w:val="7F7F7F" w:themeColor="text1" w:themeTint="80"/>
+          <w:sz w:val="24"/>
+          <w:szCs w:val="24"/>
+          <w:lang w:val="es-AR"/>
+        </w:rPr>
+      </w:pPr>
+      <w:proofErr w:type="spellStart"/>
+      <w:r>
+        <w:rPr>
+          <w:rFonts w:ascii="Arial" w:hAnsi="Arial" w:cs="Arial"/>
+          <w:color w:val="7F7F7F" w:themeColor="text1" w:themeTint="80"/>
+          <w:sz w:val="24"/>
+          <w:szCs w:val="24"/>
+          <w:lang w:val="es-AR"/>
+        </w:rPr>
+        <w:lastRenderedPageBreak/>
+        <w:t>Seccion</w:t>
+      </w:r>
+      <w:proofErr w:type="spellEnd"/>
+      <w:r>
+        <w:rPr>
+          <w:rFonts w:ascii="Arial" w:hAnsi="Arial" w:cs="Arial"/>
+          <w:color w:val="7F7F7F" w:themeColor="text1" w:themeTint="80"/>
+          <w:sz w:val="24"/>
+          <w:szCs w:val="24"/>
+          <w:lang w:val="es-AR"/>
+        </w:rPr>
+        <w:t xml:space="preserve"> “</w:t>
+      </w:r>
+      <w:proofErr w:type="spellStart"/>
+      <w:r>
+        <w:rPr>
+          <w:rFonts w:ascii="Arial" w:hAnsi="Arial" w:cs="Arial"/>
+          <w:color w:val="7F7F7F" w:themeColor="text1" w:themeTint="80"/>
+          <w:sz w:val="24"/>
+          <w:szCs w:val="24"/>
+          <w:lang w:val="es-AR"/>
+        </w:rPr>
+        <w:t>JwtConfig</w:t>
+      </w:r>
+      <w:proofErr w:type="spellEnd"/>
+      <w:r>
+        <w:rPr>
+          <w:rFonts w:ascii="Arial" w:hAnsi="Arial" w:cs="Arial"/>
+          <w:color w:val="7F7F7F" w:themeColor="text1" w:themeTint="80"/>
+          <w:sz w:val="24"/>
+          <w:szCs w:val="24"/>
+          <w:lang w:val="es-AR"/>
+        </w:rPr>
+        <w:t>”</w:t>
+      </w:r>
+      <w:r>
+        <w:rPr>
+          <w:rFonts w:ascii="Arial" w:hAnsi="Arial" w:cs="Arial"/>
+          <w:color w:val="7F7F7F" w:themeColor="text1" w:themeTint="80"/>
+          <w:sz w:val="24"/>
+          <w:szCs w:val="24"/>
+          <w:lang w:val="es-AR"/>
+        </w:rPr>
+        <w:sym w:font="Wingdings" w:char="F0E0"/>
+      </w:r>
+      <w:proofErr w:type="spellStart"/>
+      <w:r>
+        <w:rPr>
+          <w:rFonts w:ascii="Arial" w:hAnsi="Arial" w:cs="Arial"/>
+          <w:color w:val="7F7F7F" w:themeColor="text1" w:themeTint="80"/>
+          <w:sz w:val="24"/>
+          <w:szCs w:val="24"/>
+          <w:lang w:val="es-AR"/>
+        </w:rPr>
+        <w:t>SecretSecurityKey</w:t>
+      </w:r>
+      <w:proofErr w:type="spellEnd"/>
+      <w:r>
+        <w:rPr>
+          <w:rFonts w:ascii="Arial" w:hAnsi="Arial" w:cs="Arial"/>
+          <w:color w:val="7F7F7F" w:themeColor="text1" w:themeTint="80"/>
+          <w:sz w:val="24"/>
+          <w:szCs w:val="24"/>
+          <w:lang w:val="es-AR"/>
+        </w:rPr>
+        <w:t xml:space="preserve">: Aquí colocamos la clave que utilizaremos para generar el </w:t>
+      </w:r>
+      <w:proofErr w:type="spellStart"/>
+      <w:r>
+        <w:rPr>
+          <w:rFonts w:ascii="Arial" w:hAnsi="Arial" w:cs="Arial"/>
+          <w:color w:val="7F7F7F" w:themeColor="text1" w:themeTint="80"/>
+          <w:sz w:val="24"/>
+          <w:szCs w:val="24"/>
+          <w:lang w:val="es-AR"/>
+        </w:rPr>
+        <w:t>token</w:t>
+      </w:r>
+      <w:proofErr w:type="spellEnd"/>
+      <w:r>
+        <w:rPr>
+          <w:rFonts w:ascii="Arial" w:hAnsi="Arial" w:cs="Arial"/>
+          <w:color w:val="7F7F7F" w:themeColor="text1" w:themeTint="80"/>
+          <w:sz w:val="24"/>
+          <w:szCs w:val="24"/>
+          <w:lang w:val="es-AR"/>
+        </w:rPr>
+        <w:t xml:space="preserve"> de autenticación.</w:t>
+      </w:r>
+    </w:p>
+    <w:p>
+      <w:pPr>
+        <w:autoSpaceDE w:val="0"/>
+        <w:autoSpaceDN w:val="0"/>
+        <w:adjustRightInd w:val="0"/>
+        <w:spacing w:after="0" w:line="240" w:lineRule="auto"/>
+        <w:rPr>
+          <w:rFonts w:ascii="Arial" w:hAnsi="Arial" w:cs="Arial"/>
+          <w:color w:val="7F7F7F" w:themeColor="text1" w:themeTint="80"/>
+          <w:sz w:val="24"/>
+          <w:szCs w:val="24"/>
+          <w:lang w:val="es-AR"/>
+        </w:rPr>
+      </w:pPr>
+      <w:proofErr w:type="spellStart"/>
+      <w:r>
+        <w:rPr>
+          <w:rFonts w:ascii="Arial" w:hAnsi="Arial" w:cs="Arial"/>
+          <w:color w:val="7F7F7F" w:themeColor="text1" w:themeTint="80"/>
+          <w:sz w:val="24"/>
+          <w:szCs w:val="24"/>
+          <w:lang w:val="es-AR"/>
+        </w:rPr>
+        <w:t>Ej</w:t>
+      </w:r>
+      <w:proofErr w:type="spellEnd"/>
+      <w:r>
+        <w:rPr>
+          <w:rFonts w:ascii="Arial" w:hAnsi="Arial" w:cs="Arial"/>
+          <w:color w:val="7F7F7F" w:themeColor="text1" w:themeTint="80"/>
+          <w:sz w:val="24"/>
+          <w:szCs w:val="24"/>
+          <w:lang w:val="es-AR"/>
+        </w:rPr>
+        <w:t>:</w:t>
+      </w:r>
+    </w:p>
+    <w:p>
+      <w:pPr>
+        <w:autoSpaceDE w:val="0"/>
+        <w:autoSpaceDN w:val="0"/>
+        <w:adjustRightInd w:val="0"/>
+        <w:spacing w:after="0" w:line="240" w:lineRule="auto"/>
+        <w:rPr>
+          <w:rFonts w:ascii="Arial" w:hAnsi="Arial" w:cs="Arial"/>
+          <w:color w:val="7F7F7F" w:themeColor="text1" w:themeTint="80"/>
+          <w:sz w:val="24"/>
+          <w:szCs w:val="24"/>
+          <w:lang w:val="es-AR"/>
+        </w:rPr>
+      </w:pPr>
+    </w:p>
+    <w:p>
+      <w:pPr>
+        <w:autoSpaceDE w:val="0"/>
+        <w:autoSpaceDN w:val="0"/>
+        <w:adjustRightInd w:val="0"/>
+        <w:spacing w:after="0" w:line="240" w:lineRule="auto"/>
+        <w:rPr>
+          <w:rFonts w:ascii="Arial" w:hAnsi="Arial" w:cs="Arial"/>
+          <w:color w:val="7F7F7F" w:themeColor="text1" w:themeTint="80"/>
+          <w:sz w:val="24"/>
+          <w:szCs w:val="24"/>
+          <w:lang w:val="es-AR"/>
+        </w:rPr>
+      </w:pPr>
+      <w:proofErr w:type="spellStart"/>
+      <w:r>
+        <w:rPr>
+          <w:rFonts w:ascii="Arial" w:hAnsi="Arial" w:cs="Arial"/>
+          <w:color w:val="7F7F7F" w:themeColor="text1" w:themeTint="80"/>
+          <w:sz w:val="24"/>
+          <w:szCs w:val="24"/>
+          <w:lang w:val="es-AR"/>
+        </w:rPr>
+        <w:t>SecretSecurityKey</w:t>
+      </w:r>
+      <w:proofErr w:type="spellEnd"/>
+      <w:proofErr w:type="gramStart"/>
+      <w:r>
+        <w:rPr>
+          <w:rFonts w:ascii="Arial" w:hAnsi="Arial" w:cs="Arial"/>
+          <w:color w:val="7F7F7F" w:themeColor="text1" w:themeTint="80"/>
+          <w:sz w:val="24"/>
+          <w:szCs w:val="24"/>
+          <w:lang w:val="es-AR"/>
+        </w:rPr>
+        <w:t>: ”LoQueSea</w:t>
+      </w:r>
+      <w:proofErr w:type="gramEnd"/>
+      <w:r>
+        <w:rPr>
+          <w:rFonts w:ascii="Arial" w:hAnsi="Arial" w:cs="Arial"/>
+          <w:color w:val="7F7F7F" w:themeColor="text1" w:themeTint="80"/>
+          <w:sz w:val="24"/>
+          <w:szCs w:val="24"/>
+          <w:lang w:val="es-AR"/>
+        </w:rPr>
+        <w:t>123456”</w:t>
+      </w:r>
+    </w:p>
+    <w:p>
+      <w:pPr>
+        <w:autoSpaceDE w:val="0"/>
+        <w:autoSpaceDN w:val="0"/>
+        <w:adjustRightInd w:val="0"/>
+        <w:spacing w:after="0" w:line="240" w:lineRule="auto"/>
+        <w:rPr>
+          <w:rFonts w:ascii="Arial" w:hAnsi="Arial" w:cs="Arial"/>
+          <w:color w:val="7F7F7F" w:themeColor="text1" w:themeTint="80"/>
+          <w:sz w:val="24"/>
+          <w:szCs w:val="24"/>
+          <w:lang w:val="es-AR"/>
+        </w:rPr>
+      </w:pPr>
+    </w:p>
+    <w:p>
+      <w:pPr>
+        <w:autoSpaceDE w:val="0"/>
+        <w:autoSpaceDN w:val="0"/>
+        <w:adjustRightInd w:val="0"/>
+        <w:spacing w:after="0" w:line="240" w:lineRule="auto"/>
+        <w:rPr>
+          <w:rFonts w:ascii="Arial" w:hAnsi="Arial" w:cs="Arial"/>
+          <w:color w:val="7F7F7F" w:themeColor="text1" w:themeTint="80"/>
+          <w:sz w:val="24"/>
+          <w:szCs w:val="24"/>
+          <w:lang w:val="es-AR"/>
+        </w:rPr>
+      </w:pPr>
+      <w:proofErr w:type="spellStart"/>
+      <w:r>
+        <w:rPr>
+          <w:rFonts w:ascii="Arial" w:hAnsi="Arial" w:cs="Arial"/>
+          <w:color w:val="7F7F7F" w:themeColor="text1" w:themeTint="80"/>
+          <w:sz w:val="24"/>
+          <w:szCs w:val="24"/>
+          <w:lang w:val="es-AR"/>
+        </w:rPr>
+        <w:t>Seccion</w:t>
+      </w:r>
+      <w:proofErr w:type="spellEnd"/>
+      <w:r>
+        <w:rPr>
+          <w:rFonts w:ascii="Arial" w:hAnsi="Arial" w:cs="Arial"/>
+          <w:color w:val="7F7F7F" w:themeColor="text1" w:themeTint="80"/>
+          <w:sz w:val="24"/>
+          <w:szCs w:val="24"/>
+          <w:lang w:val="es-AR"/>
+        </w:rPr>
+        <w:t xml:space="preserve"> “</w:t>
+      </w:r>
+      <w:proofErr w:type="spellStart"/>
+      <w:r>
+        <w:rPr>
+          <w:rFonts w:ascii="Arial" w:hAnsi="Arial" w:cs="Arial"/>
+          <w:color w:val="7F7F7F" w:themeColor="text1" w:themeTint="80"/>
+          <w:sz w:val="24"/>
+          <w:szCs w:val="24"/>
+          <w:lang w:val="es-AR"/>
+        </w:rPr>
+        <w:t>JwtConfig</w:t>
+      </w:r>
+      <w:proofErr w:type="spellEnd"/>
+      <w:r>
+        <w:rPr>
+          <w:rFonts w:ascii="Arial" w:hAnsi="Arial" w:cs="Arial"/>
+          <w:color w:val="7F7F7F" w:themeColor="text1" w:themeTint="80"/>
+          <w:sz w:val="24"/>
+          <w:szCs w:val="24"/>
+          <w:lang w:val="es-AR"/>
+        </w:rPr>
+        <w:t>”</w:t>
+      </w:r>
+      <w:r>
+        <w:rPr>
+          <w:rFonts w:ascii="Arial" w:hAnsi="Arial" w:cs="Arial"/>
+          <w:color w:val="7F7F7F" w:themeColor="text1" w:themeTint="80"/>
+          <w:sz w:val="24"/>
+          <w:szCs w:val="24"/>
+          <w:lang w:val="es-AR"/>
+        </w:rPr>
+        <w:sym w:font="Wingdings" w:char="F0E0"/>
+      </w:r>
+      <w:proofErr w:type="spellStart"/>
+      <w:r>
+        <w:rPr>
+          <w:rFonts w:ascii="Arial" w:hAnsi="Arial" w:cs="Arial"/>
+          <w:color w:val="7F7F7F" w:themeColor="text1" w:themeTint="80"/>
+          <w:sz w:val="24"/>
+          <w:szCs w:val="24"/>
+          <w:lang w:val="es-AR"/>
+        </w:rPr>
+        <w:t>IssuerAudience</w:t>
+      </w:r>
+      <w:proofErr w:type="spellEnd"/>
+      <w:r>
+        <w:rPr>
+          <w:rFonts w:ascii="Arial" w:hAnsi="Arial" w:cs="Arial"/>
+          <w:color w:val="7F7F7F" w:themeColor="text1" w:themeTint="80"/>
+          <w:sz w:val="24"/>
+          <w:szCs w:val="24"/>
+          <w:lang w:val="es-AR"/>
+        </w:rPr>
+        <w:t xml:space="preserve">: Aquí colocaremos la dirección del emisor del </w:t>
+      </w:r>
+      <w:proofErr w:type="spellStart"/>
+      <w:r>
+        <w:rPr>
+          <w:rFonts w:ascii="Arial" w:hAnsi="Arial" w:cs="Arial"/>
+          <w:color w:val="7F7F7F" w:themeColor="text1" w:themeTint="80"/>
+          <w:sz w:val="24"/>
+          <w:szCs w:val="24"/>
+          <w:lang w:val="es-AR"/>
+        </w:rPr>
+        <w:t>token</w:t>
+      </w:r>
+      <w:proofErr w:type="spellEnd"/>
+      <w:r>
+        <w:rPr>
+          <w:rFonts w:ascii="Arial" w:hAnsi="Arial" w:cs="Arial"/>
+          <w:color w:val="7F7F7F" w:themeColor="text1" w:themeTint="80"/>
+          <w:sz w:val="24"/>
+          <w:szCs w:val="24"/>
+          <w:lang w:val="es-AR"/>
+        </w:rPr>
+        <w:t xml:space="preserve"> y el </w:t>
+      </w:r>
+      <w:proofErr w:type="spellStart"/>
+      <w:r>
+        <w:rPr>
+          <w:rFonts w:ascii="Arial" w:hAnsi="Arial" w:cs="Arial"/>
+          <w:color w:val="7F7F7F" w:themeColor="text1" w:themeTint="80"/>
+          <w:sz w:val="24"/>
+          <w:szCs w:val="24"/>
+          <w:lang w:val="es-AR"/>
+        </w:rPr>
+        <w:t>recimiente</w:t>
+      </w:r>
+      <w:proofErr w:type="spellEnd"/>
+      <w:r>
+        <w:rPr>
+          <w:rFonts w:ascii="Arial" w:hAnsi="Arial" w:cs="Arial"/>
+          <w:color w:val="7F7F7F" w:themeColor="text1" w:themeTint="80"/>
+          <w:sz w:val="24"/>
+          <w:szCs w:val="24"/>
+          <w:lang w:val="es-AR"/>
+        </w:rPr>
+        <w:t xml:space="preserve"> valido.</w:t>
+      </w:r>
+    </w:p>
+    <w:p>
+      <w:pPr>
+        <w:autoSpaceDE w:val="0"/>
+        <w:autoSpaceDN w:val="0"/>
+        <w:adjustRightInd w:val="0"/>
+        <w:spacing w:after="0" w:line="240" w:lineRule="auto"/>
+        <w:rPr>
+          <w:rFonts w:ascii="Arial" w:hAnsi="Arial" w:cs="Arial"/>
+          <w:color w:val="7F7F7F" w:themeColor="text1" w:themeTint="80"/>
+          <w:sz w:val="24"/>
+          <w:szCs w:val="24"/>
+          <w:lang w:val="es-AR"/>
+        </w:rPr>
+      </w:pPr>
+    </w:p>
+    <w:p>
+      <w:pPr>
+        <w:autoSpaceDE w:val="0"/>
+        <w:autoSpaceDN w:val="0"/>
+        <w:adjustRightInd w:val="0"/>
+        <w:spacing w:after="0" w:line="240" w:lineRule="auto"/>
+        <w:rPr>
+          <w:rFonts w:ascii="Arial" w:hAnsi="Arial" w:cs="Arial"/>
+          <w:color w:val="7F7F7F" w:themeColor="text1" w:themeTint="80"/>
+          <w:sz w:val="24"/>
+          <w:szCs w:val="24"/>
+        </w:rPr>
+      </w:pPr>
+      <w:proofErr w:type="spellStart"/>
+      <w:r>
+        <w:rPr>
+          <w:rFonts w:ascii="Arial" w:hAnsi="Arial" w:cs="Arial"/>
+          <w:color w:val="7F7F7F" w:themeColor="text1" w:themeTint="80"/>
+          <w:sz w:val="24"/>
+          <w:szCs w:val="24"/>
+        </w:rPr>
+        <w:t>IssuerAudience</w:t>
+      </w:r>
+      <w:proofErr w:type="spellEnd"/>
+      <w:r>
+        <w:rPr>
+          <w:rFonts w:ascii="Arial" w:hAnsi="Arial" w:cs="Arial"/>
+          <w:color w:val="7F7F7F" w:themeColor="text1" w:themeTint="80"/>
+          <w:sz w:val="24"/>
+          <w:szCs w:val="24"/>
+        </w:rPr>
+        <w:t>:</w:t>
+      </w:r>
+      <w:r>
+        <w:rPr>
+          <w:rFonts w:ascii="Arial" w:hAnsi="Arial" w:cs="Arial"/>
+          <w:color w:val="7F7F7F" w:themeColor="text1" w:themeTint="80"/>
+          <w:sz w:val="24"/>
+          <w:szCs w:val="24"/>
+        </w:rPr>
+        <w:t xml:space="preserve"> </w:t>
+      </w:r>
+      <w:hyperlink r:id="rId29" w:history="1">
+        <w:r>
+          <w:rPr>
+            <w:rStyle w:val="Hipervnculo"/>
+            <w:rFonts w:ascii="Arial" w:hAnsi="Arial" w:cs="Arial"/>
+            <w:sz w:val="24"/>
+            <w:szCs w:val="24"/>
+          </w:rPr>
+          <w:t>http://localhot:54362</w:t>
+        </w:r>
+      </w:hyperlink>
+    </w:p>
+    <w:p>
+      <w:pPr>
+        <w:autoSpaceDE w:val="0"/>
+        <w:autoSpaceDN w:val="0"/>
+        <w:adjustRightInd w:val="0"/>
+        <w:spacing w:after="0" w:line="240" w:lineRule="auto"/>
+        <w:rPr>
+          <w:rFonts w:ascii="Arial" w:hAnsi="Arial" w:cs="Arial"/>
+          <w:color w:val="7F7F7F" w:themeColor="text1" w:themeTint="80"/>
+          <w:sz w:val="24"/>
+          <w:szCs w:val="24"/>
+        </w:rPr>
+      </w:pPr>
+    </w:p>
+    <w:p>
+      <w:pPr>
+        <w:autoSpaceDE w:val="0"/>
+        <w:autoSpaceDN w:val="0"/>
+        <w:adjustRightInd w:val="0"/>
+        <w:spacing w:after="0" w:line="240" w:lineRule="auto"/>
+        <w:rPr>
+          <w:rFonts w:ascii="Consolas" w:hAnsi="Consolas" w:cs="Consolas"/>
+          <w:color w:val="2E75B6"/>
+          <w:sz w:val="19"/>
+          <w:szCs w:val="19"/>
+          <w:lang w:val="es-AR"/>
+        </w:rPr>
+      </w:pPr>
+      <w:proofErr w:type="spellStart"/>
+      <w:r>
+        <w:rPr>
+          <w:rFonts w:ascii="Arial" w:hAnsi="Arial" w:cs="Arial"/>
+          <w:color w:val="7F7F7F" w:themeColor="text1" w:themeTint="80"/>
+          <w:sz w:val="24"/>
+          <w:szCs w:val="24"/>
+          <w:lang w:val="es-AR"/>
+        </w:rPr>
+        <w:t>Seccion</w:t>
+      </w:r>
+      <w:proofErr w:type="spellEnd"/>
+      <w:r>
+        <w:rPr>
+          <w:rFonts w:ascii="Arial" w:hAnsi="Arial" w:cs="Arial"/>
+          <w:color w:val="7F7F7F" w:themeColor="text1" w:themeTint="80"/>
+          <w:sz w:val="24"/>
+          <w:szCs w:val="24"/>
+          <w:lang w:val="es-AR"/>
+        </w:rPr>
+        <w:t xml:space="preserve"> “</w:t>
+      </w:r>
+      <w:proofErr w:type="spellStart"/>
+      <w:r>
+        <w:rPr>
+          <w:rFonts w:ascii="Arial" w:hAnsi="Arial" w:cs="Arial"/>
+          <w:color w:val="7F7F7F" w:themeColor="text1" w:themeTint="80"/>
+          <w:sz w:val="24"/>
+          <w:szCs w:val="24"/>
+          <w:lang w:val="es-AR"/>
+        </w:rPr>
+        <w:t>JwtConfig</w:t>
+      </w:r>
+      <w:proofErr w:type="spellEnd"/>
+      <w:r>
+        <w:rPr>
+          <w:rFonts w:ascii="Arial" w:hAnsi="Arial" w:cs="Arial"/>
+          <w:color w:val="7F7F7F" w:themeColor="text1" w:themeTint="80"/>
+          <w:sz w:val="24"/>
+          <w:szCs w:val="24"/>
+          <w:lang w:val="es-AR"/>
+        </w:rPr>
+        <w:t>”</w:t>
+      </w:r>
+      <w:r>
+        <w:rPr>
+          <w:rFonts w:ascii="Arial" w:hAnsi="Arial" w:cs="Arial"/>
+          <w:color w:val="7F7F7F" w:themeColor="text1" w:themeTint="80"/>
+          <w:sz w:val="24"/>
+          <w:szCs w:val="24"/>
+          <w:lang w:val="es-AR"/>
+        </w:rPr>
+        <w:sym w:font="Wingdings" w:char="F0E0"/>
+      </w:r>
+      <w:r>
+        <w:rPr>
+          <w:rFonts w:ascii="Arial" w:hAnsi="Arial" w:cs="Arial"/>
+          <w:color w:val="7F7F7F" w:themeColor="text1" w:themeTint="80"/>
+          <w:sz w:val="24"/>
+          <w:szCs w:val="24"/>
+          <w:lang w:val="es-AR"/>
+        </w:rPr>
+        <w:t>”</w:t>
+      </w:r>
+      <w:proofErr w:type="spellStart"/>
+      <w:r>
+        <w:rPr>
+          <w:rFonts w:ascii="Arial" w:hAnsi="Arial" w:cs="Arial"/>
+          <w:color w:val="7F7F7F" w:themeColor="text1" w:themeTint="80"/>
+          <w:sz w:val="24"/>
+          <w:szCs w:val="24"/>
+          <w:lang w:val="es-AR"/>
+        </w:rPr>
+        <w:t>TokenDuration</w:t>
+      </w:r>
+      <w:proofErr w:type="spellEnd"/>
+      <w:r>
+        <w:rPr>
+          <w:rFonts w:ascii="Arial" w:hAnsi="Arial" w:cs="Arial"/>
+          <w:color w:val="7F7F7F" w:themeColor="text1" w:themeTint="80"/>
+          <w:sz w:val="24"/>
+          <w:szCs w:val="24"/>
+          <w:lang w:val="es-AR"/>
+        </w:rPr>
+        <w:t xml:space="preserve">”: </w:t>
+      </w:r>
+      <w:proofErr w:type="spellStart"/>
+      <w:r>
+        <w:rPr>
+          <w:rFonts w:ascii="Arial" w:hAnsi="Arial" w:cs="Arial"/>
+          <w:color w:val="7F7F7F" w:themeColor="text1" w:themeTint="80"/>
+          <w:sz w:val="24"/>
+          <w:szCs w:val="24"/>
+          <w:lang w:val="es-AR"/>
+        </w:rPr>
+        <w:t>tiemp</w:t>
+      </w:r>
+      <w:proofErr w:type="spellEnd"/>
+      <w:r>
+        <w:rPr>
+          <w:rFonts w:ascii="Arial" w:hAnsi="Arial" w:cs="Arial"/>
+          <w:color w:val="7F7F7F" w:themeColor="text1" w:themeTint="80"/>
+          <w:sz w:val="24"/>
+          <w:szCs w:val="24"/>
+          <w:lang w:val="es-AR"/>
+        </w:rPr>
+        <w:t xml:space="preserve"> de </w:t>
+      </w:r>
+      <w:proofErr w:type="spellStart"/>
+      <w:r>
+        <w:rPr>
+          <w:rFonts w:ascii="Arial" w:hAnsi="Arial" w:cs="Arial"/>
+          <w:color w:val="7F7F7F" w:themeColor="text1" w:themeTint="80"/>
+          <w:sz w:val="24"/>
+          <w:szCs w:val="24"/>
+          <w:lang w:val="es-AR"/>
+        </w:rPr>
+        <w:t>duracion</w:t>
+      </w:r>
+      <w:proofErr w:type="spellEnd"/>
+      <w:r>
+        <w:rPr>
+          <w:rFonts w:ascii="Arial" w:hAnsi="Arial" w:cs="Arial"/>
+          <w:color w:val="7F7F7F" w:themeColor="text1" w:themeTint="80"/>
+          <w:sz w:val="24"/>
+          <w:szCs w:val="24"/>
+          <w:lang w:val="es-AR"/>
+        </w:rPr>
+        <w:t xml:space="preserve"> del </w:t>
+      </w:r>
+      <w:proofErr w:type="spellStart"/>
+      <w:r>
+        <w:rPr>
+          <w:rFonts w:ascii="Arial" w:hAnsi="Arial" w:cs="Arial"/>
+          <w:color w:val="7F7F7F" w:themeColor="text1" w:themeTint="80"/>
+          <w:sz w:val="24"/>
+          <w:szCs w:val="24"/>
+          <w:lang w:val="es-AR"/>
+        </w:rPr>
+        <w:t>token</w:t>
+      </w:r>
+      <w:proofErr w:type="spellEnd"/>
+      <w:r>
+        <w:rPr>
+          <w:rFonts w:ascii="Arial" w:hAnsi="Arial" w:cs="Arial"/>
+          <w:color w:val="7F7F7F" w:themeColor="text1" w:themeTint="80"/>
+          <w:sz w:val="24"/>
+          <w:szCs w:val="24"/>
+          <w:lang w:val="es-AR"/>
+        </w:rPr>
+        <w:t xml:space="preserve"> en minutos</w:t>
+      </w:r>
+    </w:p>
+    <w:p>
+      <w:pPr>
+        <w:autoSpaceDE w:val="0"/>
+        <w:autoSpaceDN w:val="0"/>
+        <w:adjustRightInd w:val="0"/>
+        <w:spacing w:after="0" w:line="240" w:lineRule="auto"/>
+        <w:rPr>
+          <w:rFonts w:ascii="Consolas" w:hAnsi="Consolas" w:cs="Consolas"/>
+          <w:color w:val="2E75B6"/>
+          <w:sz w:val="19"/>
+          <w:szCs w:val="19"/>
+          <w:lang w:val="es-AR"/>
+        </w:rPr>
+      </w:pPr>
+    </w:p>
+    <w:p>
+      <w:pPr>
+        <w:rPr>
+          <w:rFonts w:ascii="Arial" w:hAnsi="Arial" w:cs="Arial"/>
+          <w:color w:val="7F7F7F" w:themeColor="text1" w:themeTint="80"/>
+          <w:sz w:val="24"/>
+          <w:szCs w:val="24"/>
+        </w:rPr>
+      </w:pPr>
       <w:bookmarkStart w:id="0" w:name="_GoBack"/>
       <w:bookmarkEnd w:id="0"/>
-    </w:p>
-    <w:p>
-      <w:pPr>
-        <w:shd w:val="clear" w:color="auto" w:fill="FFFFFF"/>
-        <w:spacing w:before="100" w:beforeAutospacing="1" w:after="100" w:afterAutospacing="1" w:line="240" w:lineRule="auto"/>
-        <w:rPr>
-          <w:rFonts w:ascii="Arial" w:eastAsia="Times New Roman" w:hAnsi="Arial" w:cs="Arial"/>
-          <w:color w:val="7F7F7F" w:themeColor="text1" w:themeTint="80"/>
-          <w:sz w:val="24"/>
-          <w:szCs w:val="24"/>
-          <w:lang w:val="es-AR"/>
-        </w:rPr>
-      </w:pPr>
-    </w:p>
-    <w:p>
-      <w:pPr>
-        <w:rPr>
-          <w:rFonts w:ascii="Arial" w:hAnsi="Arial" w:cs="Arial"/>
-          <w:color w:val="7F7F7F" w:themeColor="text1" w:themeTint="80"/>
-          <w:sz w:val="24"/>
-          <w:szCs w:val="24"/>
-          <w:lang w:val="es-AR"/>
-        </w:rPr>
-      </w:pPr>
     </w:p>
     <w:sectPr>
       <w:pgSz w:w="12240" w:h="15840"/>

</xml_diff>